<commit_message>
Listo problemas y claves
</commit_message>
<xml_diff>
--- a/Lista de chequeo.docx
+++ b/Lista de chequeo.docx
@@ -142,13 +142,10 @@
           </w:tcPr>
           <w:p>
             <w:r>
-              <w:t>https://www.github.com/</w:t>
-            </w:r>
-            <w:proofErr w:type="gramStart"/>
-            <w:r>
-              <w:t>???????</w:t>
-            </w:r>
-            <w:proofErr w:type="gramEnd"/>
+              <w:t>https://www.github.com/Slendercoder/LCC-ejemplo.git</w:t>
+            </w:r>
+            <w:bookmarkStart w:id="0" w:name="_GoBack"/>
+            <w:bookmarkEnd w:id="0"/>
           </w:p>
         </w:tc>
         <w:tc>
@@ -479,8 +476,6 @@
             <w:tcW w:w="4248" w:type="dxa"/>
           </w:tcPr>
           <w:p>
-            <w:bookmarkStart w:id="0" w:name="_GoBack"/>
-            <w:bookmarkEnd w:id="0"/>
             <w:r>
               <w:t>Aplicación algoritmo DLL</w:t>
             </w:r>

</xml_diff>

<commit_message>
Actualizados check hasta representacion
</commit_message>
<xml_diff>
--- a/Lista de chequeo.docx
+++ b/Lista de chequeo.docx
@@ -114,7 +114,11 @@
           <w:tcPr>
             <w:tcW w:w="850" w:type="dxa"/>
           </w:tcPr>
-          <w:p/>
+          <w:p>
+            <w:r>
+              <w:t>OK</w:t>
+            </w:r>
+          </w:p>
         </w:tc>
       </w:tr>
       <w:tr>
@@ -144,15 +148,17 @@
             <w:r>
               <w:t>https://www.github.com/Slendercoder/LCC-ejemplo.git</w:t>
             </w:r>
-            <w:bookmarkStart w:id="0" w:name="_GoBack"/>
-            <w:bookmarkEnd w:id="0"/>
           </w:p>
         </w:tc>
         <w:tc>
           <w:tcPr>
             <w:tcW w:w="850" w:type="dxa"/>
           </w:tcPr>
-          <w:p/>
+          <w:p>
+            <w:r>
+              <w:t>OK</w:t>
+            </w:r>
+          </w:p>
         </w:tc>
       </w:tr>
       <w:tr>
@@ -185,7 +191,11 @@
           <w:tcPr>
             <w:tcW w:w="850" w:type="dxa"/>
           </w:tcPr>
-          <w:p/>
+          <w:p>
+            <w:r>
+              <w:t>OK</w:t>
+            </w:r>
+          </w:p>
         </w:tc>
       </w:tr>
       <w:tr>
@@ -221,7 +231,11 @@
           <w:tcPr>
             <w:tcW w:w="850" w:type="dxa"/>
           </w:tcPr>
-          <w:p/>
+          <w:p>
+            <w:r>
+              <w:t>OK</w:t>
+            </w:r>
+          </w:p>
         </w:tc>
       </w:tr>
       <w:tr>
@@ -285,7 +299,19 @@
             </w:r>
             <w:proofErr w:type="gramEnd"/>
             <w:r>
-              <w:t>, entonces …” con antecedente cuadro donde se pone el caballo y consecuente cuadrados que no pueden tener caballo.</w:t>
+              <w:t xml:space="preserve">, entonces …” con antecedente </w:t>
+            </w:r>
+            <w:r>
+              <w:t>casilla</w:t>
+            </w:r>
+            <w:r>
+              <w:t xml:space="preserve"> donde se pone el caballo y consecuente </w:t>
+            </w:r>
+            <w:r>
+              <w:t xml:space="preserve">casillas </w:t>
+            </w:r>
+            <w:r>
+              <w:t>que no pueden tener caballo.</w:t>
             </w:r>
           </w:p>
           <w:p/>
@@ -294,7 +320,13 @@
           <w:tcPr>
             <w:tcW w:w="850" w:type="dxa"/>
           </w:tcPr>
-          <w:p/>
+          <w:p>
+            <w:r>
+              <w:t>OK</w:t>
+            </w:r>
+            <w:bookmarkStart w:id="0" w:name="_GoBack"/>
+            <w:bookmarkEnd w:id="0"/>
+          </w:p>
         </w:tc>
       </w:tr>
       <w:tr>
@@ -322,7 +354,28 @@
           </w:tcPr>
           <w:p>
             <w:r>
-              <w:t>Claves_representación.</w:t>
+              <w:t>Claves_</w:t>
+            </w:r>
+            <w:r>
+              <w:rPr>
+                <w:u w:val="single"/>
+              </w:rPr>
+              <w:t>r</w:t>
+            </w:r>
+            <w:r>
+              <w:rPr>
+                <w:u w:val="single"/>
+              </w:rPr>
+              <w:t>epresentacio</w:t>
+            </w:r>
+            <w:r>
+              <w:rPr>
+                <w:u w:val="single"/>
+              </w:rPr>
+              <w:t>n</w:t>
+            </w:r>
+            <w:r>
+              <w:t>.</w:t>
             </w:r>
             <w:r>
               <w:t>pdf</w:t>

</xml_diff>